<commit_message>
update power point presentation
</commit_message>
<xml_diff>
--- a/MockExtJs6_bsd/Documents/SPA_Lunch and Learn.docx
+++ b/MockExtJs6_bsd/Documents/SPA_Lunch and Learn.docx
@@ -101,10 +101,171 @@
         </w:drawing>
       </w:r>
     </w:p>
+    <w:tbl>
+      <w:tblPr>
+        <w:tblStyle w:val="TableGrid"/>
+        <w:tblW w:w="0" w:type="auto"/>
+        <w:tblLook w:val="04A0" w:firstRow="1" w:lastRow="0" w:firstColumn="1" w:lastColumn="0" w:noHBand="0" w:noVBand="1"/>
+      </w:tblPr>
+      <w:tblGrid>
+        <w:gridCol w:w="5103"/>
+        <w:gridCol w:w="5103"/>
+      </w:tblGrid>
+      <w:tr>
+        <w:tc>
+          <w:tcPr>
+            <w:tcW w:w="5103" w:type="dxa"/>
+          </w:tcPr>
+          <w:p/>
+        </w:tc>
+        <w:tc>
+          <w:tcPr>
+            <w:tcW w:w="5103" w:type="dxa"/>
+          </w:tcPr>
+          <w:p>
+            <w:r>
+              <w:t>JSP</w:t>
+            </w:r>
+          </w:p>
+        </w:tc>
+      </w:tr>
+      <w:tr>
+        <w:tc>
+          <w:tcPr>
+            <w:tcW w:w="5103" w:type="dxa"/>
+            <w:vMerge w:val="restart"/>
+          </w:tcPr>
+          <w:p>
+            <w:r>
+              <w:t>Template engines</w:t>
+            </w:r>
+          </w:p>
+        </w:tc>
+        <w:tc>
+          <w:tcPr>
+            <w:tcW w:w="5103" w:type="dxa"/>
+          </w:tcPr>
+          <w:p>
+            <w:proofErr w:type="spellStart"/>
+            <w:r>
+              <w:t>Thymeleaf</w:t>
+            </w:r>
+            <w:proofErr w:type="spellEnd"/>
+            <w:r>
+              <w:t xml:space="preserve"> + </w:t>
+            </w:r>
+            <w:proofErr w:type="spellStart"/>
+            <w:r>
+              <w:rPr>
+                <w:b/>
+                <w:i/>
+                <w:color w:val="0070C0"/>
+              </w:rPr>
+              <w:t>thymeleaf</w:t>
+            </w:r>
+            <w:proofErr w:type="spellEnd"/>
+            <w:r>
+              <w:rPr>
+                <w:b/>
+                <w:i/>
+                <w:color w:val="0070C0"/>
+              </w:rPr>
+              <w:t>-layout-dialect</w:t>
+            </w:r>
+          </w:p>
+        </w:tc>
+      </w:tr>
+      <w:tr>
+        <w:tc>
+          <w:tcPr>
+            <w:tcW w:w="5103" w:type="dxa"/>
+            <w:vMerge/>
+          </w:tcPr>
+          <w:p/>
+        </w:tc>
+        <w:tc>
+          <w:tcPr>
+            <w:tcW w:w="5103" w:type="dxa"/>
+          </w:tcPr>
+          <w:p>
+            <w:proofErr w:type="spellStart"/>
+            <w:r>
+              <w:t>Freemarker</w:t>
+            </w:r>
+            <w:proofErr w:type="spellEnd"/>
+          </w:p>
+        </w:tc>
+      </w:tr>
+      <w:tr>
+        <w:tc>
+          <w:tcPr>
+            <w:tcW w:w="5103" w:type="dxa"/>
+            <w:vMerge/>
+          </w:tcPr>
+          <w:p/>
+        </w:tc>
+        <w:tc>
+          <w:tcPr>
+            <w:tcW w:w="5103" w:type="dxa"/>
+          </w:tcPr>
+          <w:p>
+            <w:r>
+              <w:t>Velocity</w:t>
+            </w:r>
+          </w:p>
+        </w:tc>
+      </w:tr>
+      <w:tr>
+        <w:tc>
+          <w:tcPr>
+            <w:tcW w:w="5103" w:type="dxa"/>
+            <w:vMerge w:val="restart"/>
+          </w:tcPr>
+          <w:p>
+            <w:r>
+              <w:t>Layout engines</w:t>
+            </w:r>
+          </w:p>
+        </w:tc>
+        <w:tc>
+          <w:tcPr>
+            <w:tcW w:w="5103" w:type="dxa"/>
+          </w:tcPr>
+          <w:p>
+            <w:r>
+              <w:t>Apache Tiles</w:t>
+            </w:r>
+          </w:p>
+        </w:tc>
+      </w:tr>
+      <w:tr>
+        <w:tc>
+          <w:tcPr>
+            <w:tcW w:w="5103" w:type="dxa"/>
+            <w:vMerge/>
+          </w:tcPr>
+          <w:p/>
+        </w:tc>
+        <w:tc>
+          <w:tcPr>
+            <w:tcW w:w="5103" w:type="dxa"/>
+          </w:tcPr>
+          <w:p>
+            <w:proofErr w:type="spellStart"/>
+            <w:r>
+              <w:t>SiteMesh</w:t>
+            </w:r>
+            <w:proofErr w:type="spellEnd"/>
+          </w:p>
+        </w:tc>
+      </w:tr>
+    </w:tbl>
     <w:p>
       <w:r>
         <w:br w:type="page"/>
       </w:r>
+      <w:bookmarkStart w:id="0" w:name="_GoBack"/>
+      <w:bookmarkEnd w:id="0"/>
     </w:p>
     <w:p>
       <w:r>
@@ -376,13 +537,53 @@
       <w:pPr>
         <w:pStyle w:val="NoSpacing"/>
       </w:pPr>
+      <w:r>
+        <w:rPr>
+          <w:noProof/>
+        </w:rPr>
+        <w:lastRenderedPageBreak/>
+        <w:drawing>
+          <wp:inline distT="0" distB="0" distL="0" distR="0" wp14:anchorId="4E57FA7E" wp14:editId="2C40FB12">
+            <wp:extent cx="5943600" cy="3953510"/>
+            <wp:effectExtent l="0" t="0" r="0" b="8890"/>
+            <wp:docPr id="39" name="Picture 39"/>
+            <wp:cNvGraphicFramePr>
+              <a:graphicFrameLocks xmlns:a="http://schemas.openxmlformats.org/drawingml/2006/main" noChangeAspect="1"/>
+            </wp:cNvGraphicFramePr>
+            <a:graphic xmlns:a="http://schemas.openxmlformats.org/drawingml/2006/main">
+              <a:graphicData uri="http://schemas.openxmlformats.org/drawingml/2006/picture">
+                <pic:pic xmlns:pic="http://schemas.openxmlformats.org/drawingml/2006/picture">
+                  <pic:nvPicPr>
+                    <pic:cNvPr id="0" name=""/>
+                    <pic:cNvPicPr/>
+                  </pic:nvPicPr>
+                  <pic:blipFill>
+                    <a:blip r:embed="rId8"/>
+                    <a:stretch>
+                      <a:fillRect/>
+                    </a:stretch>
+                  </pic:blipFill>
+                  <pic:spPr>
+                    <a:xfrm>
+                      <a:off x="0" y="0"/>
+                      <a:ext cx="5943600" cy="3953510"/>
+                    </a:xfrm>
+                    <a:prstGeom prst="rect">
+                      <a:avLst/>
+                    </a:prstGeom>
+                  </pic:spPr>
+                </pic:pic>
+              </a:graphicData>
+            </a:graphic>
+          </wp:inline>
+        </w:drawing>
+      </w:r>
     </w:p>
     <w:p>
       <w:pPr>
         <w:pStyle w:val="Heading2"/>
       </w:pPr>
       <w:r>
-        <w:lastRenderedPageBreak/>
         <w:t>Mock project overview</w:t>
       </w:r>
     </w:p>
@@ -454,7 +655,7 @@
                     <pic:cNvPicPr/>
                   </pic:nvPicPr>
                   <pic:blipFill>
-                    <a:blip r:embed="rId8"/>
+                    <a:blip r:embed="rId9"/>
                     <a:stretch>
                       <a:fillRect/>
                     </a:stretch>
@@ -496,6 +697,7 @@
         <w:rPr>
           <w:noProof/>
         </w:rPr>
+        <w:lastRenderedPageBreak/>
         <w:drawing>
           <wp:inline distT="0" distB="0" distL="0" distR="0" wp14:anchorId="2A64FE46" wp14:editId="7F7B9A6B">
             <wp:extent cx="3838575" cy="2873521"/>
@@ -512,7 +714,7 @@
                     <pic:cNvPicPr/>
                   </pic:nvPicPr>
                   <pic:blipFill>
-                    <a:blip r:embed="rId9"/>
+                    <a:blip r:embed="rId10"/>
                     <a:stretch>
                       <a:fillRect/>
                     </a:stretch>
@@ -564,7 +766,6 @@
         <w:rPr>
           <w:noProof/>
         </w:rPr>
-        <w:lastRenderedPageBreak/>
         <w:drawing>
           <wp:inline distT="0" distB="0" distL="0" distR="0" wp14:anchorId="02ABA7BA" wp14:editId="390F7F82">
             <wp:extent cx="3724275" cy="3336728"/>
@@ -581,7 +782,7 @@
                     <pic:cNvPicPr/>
                   </pic:nvPicPr>
                   <pic:blipFill>
-                    <a:blip r:embed="rId10"/>
+                    <a:blip r:embed="rId11"/>
                     <a:stretch>
                       <a:fillRect/>
                     </a:stretch>
@@ -681,7 +882,7 @@
                     <pic:cNvPicPr/>
                   </pic:nvPicPr>
                   <pic:blipFill>
-                    <a:blip r:embed="rId11"/>
+                    <a:blip r:embed="rId12"/>
                     <a:stretch>
                       <a:fillRect/>
                     </a:stretch>
@@ -948,7 +1149,7 @@
                           <pic:cNvPicPr/>
                         </pic:nvPicPr>
                         <pic:blipFill>
-                          <a:blip r:embed="rId12" cstate="print"/>
+                          <a:blip r:embed="rId13" cstate="print"/>
                           <a:srcRect/>
                           <a:stretch>
                             <a:fillRect/>
@@ -1422,7 +1623,7 @@
                   <v:path o:connecttype="none"/>
                 </v:shape>
                 <v:shape id="Picture 8" o:spid="_x0000_s1028" type="#_x0000_t75" style="position:absolute;left:1800;top:1323;width:33483;height:16053;visibility:visible;mso-wrap-style:square" o:gfxdata="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">
-                  <v:imagedata r:id="rId13" o:title=""/>
+                  <v:imagedata r:id="rId14" o:title=""/>
                 </v:shape>
                 <v:rect id="Rectangle 7" o:spid="_x0000_s1029" style="position:absolute;left:1799;top:4857;width:33481;height:12517;visibility:visible;mso-wrap-style:square;v-text-anchor:middle" o:gfxdata="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" filled="f" strokecolor="#00b0f0" strokeweight="2pt"/>
                 <v:shapetype id="_x0000_t202" coordsize="21600,21600" o:spt="202" path="m,l,21600r21600,l21600,xe">
@@ -1826,7 +2027,7 @@
                           <pic:cNvPicPr/>
                         </pic:nvPicPr>
                         <pic:blipFill>
-                          <a:blip r:embed="rId14"/>
+                          <a:blip r:embed="rId15"/>
                           <a:stretch>
                             <a:fillRect/>
                           </a:stretch>
@@ -2735,7 +2936,7 @@
                   <v:path o:connecttype="none"/>
                 </v:shape>
                 <v:shape id="Picture 22" o:spid="_x0000_s1041" type="#_x0000_t75" style="position:absolute;left:1800;top:1800;width:40252;height:28860;visibility:visible;mso-wrap-style:square" o:gfxdata="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">
-                  <v:imagedata r:id="rId15" o:title=""/>
+                  <v:imagedata r:id="rId16" o:title=""/>
                 </v:shape>
                 <v:rect id="Rectangle 23" o:spid="_x0000_s1042" style="position:absolute;left:22278;top:16855;width:9240;height:11526;visibility:visible;mso-wrap-style:square;v-text-anchor:middle" o:gfxdata="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" filled="f" strokecolor="#243f60 [1604]" strokeweight="2pt"/>
                 <v:shape id="Text Box 10" o:spid="_x0000_s1043" type="#_x0000_t202" style="position:absolute;left:22253;top:23618;width:15621;height:2191;visibility:visible;mso-wrap-style:square;v-text-anchor:top" o:gfxdata="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" fillcolor="white [3201]" strokeweight=".5pt">
@@ -3899,7 +4100,7 @@
                     </pic:cNvPicPr>
                   </pic:nvPicPr>
                   <pic:blipFill>
-                    <a:blip r:embed="rId16">
+                    <a:blip r:embed="rId17">
                       <a:extLst>
                         <a:ext uri="{28A0092B-C50C-407E-A947-70E740481C1C}">
                           <a14:useLocalDpi xmlns:a14="http://schemas.microsoft.com/office/drawing/2010/main" val="0"/>
@@ -4009,7 +4210,7 @@
                     </pic:cNvPicPr>
                   </pic:nvPicPr>
                   <pic:blipFill>
-                    <a:blip r:embed="rId17">
+                    <a:blip r:embed="rId18">
                       <a:extLst>
                         <a:ext uri="{28A0092B-C50C-407E-A947-70E740481C1C}">
                           <a14:useLocalDpi xmlns:a14="http://schemas.microsoft.com/office/drawing/2010/main" val="0"/>
@@ -5081,7 +5282,7 @@
                     <pic:cNvPicPr/>
                   </pic:nvPicPr>
                   <pic:blipFill>
-                    <a:blip r:embed="rId18"/>
+                    <a:blip r:embed="rId19"/>
                     <a:stretch>
                       <a:fillRect/>
                     </a:stretch>
@@ -5155,7 +5356,7 @@
                     </pic:cNvPicPr>
                   </pic:nvPicPr>
                   <pic:blipFill>
-                    <a:blip r:embed="rId19">
+                    <a:blip r:embed="rId20">
                       <a:extLst>
                         <a:ext uri="{28A0092B-C50C-407E-A947-70E740481C1C}">
                           <a14:useLocalDpi xmlns:a14="http://schemas.microsoft.com/office/drawing/2010/main" val="0"/>
@@ -5241,7 +5442,6 @@
       </w:r>
     </w:p>
     <w:p>
-      <w:bookmarkStart w:id="0" w:name="_GoBack"/>
       <w:r>
         <w:rPr>
           <w:noProof/>
@@ -5269,7 +5469,7 @@
                           </pic:cNvPicPr>
                         </pic:nvPicPr>
                         <pic:blipFill>
-                          <a:blip r:embed="rId20">
+                          <a:blip r:embed="rId21">
                             <a:extLst>
                               <a:ext uri="{28A0092B-C50C-407E-A947-70E740481C1C}">
                                 <a14:useLocalDpi xmlns:a14="http://schemas.microsoft.com/office/drawing/2010/main" val="0"/>
@@ -5322,7 +5522,7 @@
                           </pic:cNvPicPr>
                         </pic:nvPicPr>
                         <pic:blipFill>
-                          <a:blip r:embed="rId21">
+                          <a:blip r:embed="rId22">
                             <a:extLst>
                               <a:ext uri="{28A0092B-C50C-407E-A947-70E740481C1C}">
                                 <a14:useLocalDpi xmlns:a14="http://schemas.microsoft.com/office/drawing/2010/main" val="0"/>
@@ -5381,10 +5581,10 @@
                   <v:path o:connecttype="none"/>
                 </v:shape>
                 <v:shape id="Picture 46" o:spid="_x0000_s1028" type="#_x0000_t75" style="position:absolute;left:1047;top:1381;width:31685;height:23919;visibility:visible;mso-wrap-style:square" o:gfxdata="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" fillcolor="#4f81bd [3204]" strokecolor="black [3213]">
-                  <v:imagedata r:id="rId22" o:title=""/>
+                  <v:imagedata r:id="rId23" o:title=""/>
                 </v:shape>
                 <v:shape id="Picture 47" o:spid="_x0000_s1029" type="#_x0000_t75" style="position:absolute;left:29207;top:10810;width:32251;height:26147;visibility:visible;mso-wrap-style:square" o:gfxdata="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" fillcolor="#4f81bd [3204]" strokecolor="black [3213]">
-                  <v:imagedata r:id="rId23" o:title=""/>
+                  <v:imagedata r:id="rId24" o:title=""/>
                 </v:shape>
                 <w10:anchorlock/>
               </v:group>
@@ -5392,7 +5592,6 @@
           </mc:Fallback>
         </mc:AlternateContent>
       </w:r>
-      <w:bookmarkEnd w:id="0"/>
     </w:p>
     <w:tbl>
       <w:tblPr>
@@ -5830,13 +6029,7 @@
         <w:pStyle w:val="Heading2"/>
       </w:pPr>
       <w:r>
-        <w:t xml:space="preserve">Styling </w:t>
-      </w:r>
-      <w:r>
-        <w:t xml:space="preserve">Application </w:t>
-      </w:r>
-      <w:r>
-        <w:t>with Bootstrap</w:t>
+        <w:t>Styling Application with Bootstrap</w:t>
       </w:r>
     </w:p>
     <w:p/>
@@ -6132,10 +6325,7 @@
         <w:t>\</w:t>
       </w:r>
       <w:r>
-        <w:t>app.css</w:t>
-      </w:r>
-      <w:r>
-        <w:t xml:space="preserve"> we override main CSS styles</w:t>
+        <w:t>app.css we override main CSS styles</w:t>
       </w:r>
     </w:p>
     <w:tbl>
@@ -6480,7 +6670,7 @@
                           <pic:cNvPicPr/>
                         </pic:nvPicPr>
                         <pic:blipFill>
-                          <a:blip r:embed="rId24"/>
+                          <a:blip r:embed="rId25"/>
                           <a:stretch>
                             <a:fillRect/>
                           </a:stretch>
@@ -7393,15 +7583,7 @@
                 <w:sz w:val="18"/>
                 <w:szCs w:val="18"/>
               </w:rPr>
-              <w:t>:</w:t>
-            </w:r>
-            <w:r>
-              <w:rPr>
-                <w:color w:val="000000"/>
-                <w:sz w:val="18"/>
-                <w:szCs w:val="18"/>
-              </w:rPr>
-              <w:t xml:space="preserve"> </w:t>
+              <w:t xml:space="preserve">: </w:t>
             </w:r>
             <w:r>
               <w:rPr>
@@ -8241,10 +8423,7 @@
       </w:r>
       <w:proofErr w:type="gramStart"/>
       <w:r>
-        <w:t>TBD</w:t>
-      </w:r>
-      <w:r>
-        <w:t>.</w:t>
+        <w:t>TBD.</w:t>
       </w:r>
       <w:proofErr w:type="gramEnd"/>
     </w:p>
@@ -8273,53 +8452,6 @@
                   <wp:extent cx="4105275" cy="2607721"/>
                   <wp:effectExtent l="0" t="0" r="0" b="2540"/>
                   <wp:docPr id="38" name="Picture 38"/>
-                  <wp:cNvGraphicFramePr>
-                    <a:graphicFrameLocks xmlns:a="http://schemas.openxmlformats.org/drawingml/2006/main" noChangeAspect="1"/>
-                  </wp:cNvGraphicFramePr>
-                  <a:graphic xmlns:a="http://schemas.openxmlformats.org/drawingml/2006/main">
-                    <a:graphicData uri="http://schemas.openxmlformats.org/drawingml/2006/picture">
-                      <pic:pic xmlns:pic="http://schemas.openxmlformats.org/drawingml/2006/picture">
-                        <pic:nvPicPr>
-                          <pic:cNvPr id="0" name=""/>
-                          <pic:cNvPicPr/>
-                        </pic:nvPicPr>
-                        <pic:blipFill>
-                          <a:blip r:embed="rId25"/>
-                          <a:stretch>
-                            <a:fillRect/>
-                          </a:stretch>
-                        </pic:blipFill>
-                        <pic:spPr>
-                          <a:xfrm>
-                            <a:off x="0" y="0"/>
-                            <a:ext cx="4108626" cy="2609850"/>
-                          </a:xfrm>
-                          <a:prstGeom prst="rect">
-                            <a:avLst/>
-                          </a:prstGeom>
-                        </pic:spPr>
-                      </pic:pic>
-                    </a:graphicData>
-                  </a:graphic>
-                </wp:inline>
-              </w:drawing>
-            </w:r>
-          </w:p>
-        </w:tc>
-        <w:tc>
-          <w:tcPr>
-            <w:tcW w:w="5103" w:type="dxa"/>
-          </w:tcPr>
-          <w:p>
-            <w:r>
-              <w:rPr>
-                <w:noProof/>
-              </w:rPr>
-              <w:drawing>
-                <wp:inline distT="0" distB="0" distL="0" distR="0" wp14:anchorId="28E813DD" wp14:editId="6E5425FC">
-                  <wp:extent cx="2135215" cy="1981200"/>
-                  <wp:effectExtent l="0" t="0" r="0" b="0"/>
-                  <wp:docPr id="37" name="Picture 37"/>
                   <wp:cNvGraphicFramePr>
                     <a:graphicFrameLocks xmlns:a="http://schemas.openxmlformats.org/drawingml/2006/main" noChangeAspect="1"/>
                   </wp:cNvGraphicFramePr>
@@ -8339,6 +8471,53 @@
                         <pic:spPr>
                           <a:xfrm>
                             <a:off x="0" y="0"/>
+                            <a:ext cx="4108626" cy="2609850"/>
+                          </a:xfrm>
+                          <a:prstGeom prst="rect">
+                            <a:avLst/>
+                          </a:prstGeom>
+                        </pic:spPr>
+                      </pic:pic>
+                    </a:graphicData>
+                  </a:graphic>
+                </wp:inline>
+              </w:drawing>
+            </w:r>
+          </w:p>
+        </w:tc>
+        <w:tc>
+          <w:tcPr>
+            <w:tcW w:w="5103" w:type="dxa"/>
+          </w:tcPr>
+          <w:p>
+            <w:r>
+              <w:rPr>
+                <w:noProof/>
+              </w:rPr>
+              <w:drawing>
+                <wp:inline distT="0" distB="0" distL="0" distR="0" wp14:anchorId="28E813DD" wp14:editId="6E5425FC">
+                  <wp:extent cx="2135215" cy="1981200"/>
+                  <wp:effectExtent l="0" t="0" r="0" b="0"/>
+                  <wp:docPr id="37" name="Picture 37"/>
+                  <wp:cNvGraphicFramePr>
+                    <a:graphicFrameLocks xmlns:a="http://schemas.openxmlformats.org/drawingml/2006/main" noChangeAspect="1"/>
+                  </wp:cNvGraphicFramePr>
+                  <a:graphic xmlns:a="http://schemas.openxmlformats.org/drawingml/2006/main">
+                    <a:graphicData uri="http://schemas.openxmlformats.org/drawingml/2006/picture">
+                      <pic:pic xmlns:pic="http://schemas.openxmlformats.org/drawingml/2006/picture">
+                        <pic:nvPicPr>
+                          <pic:cNvPr id="0" name=""/>
+                          <pic:cNvPicPr/>
+                        </pic:nvPicPr>
+                        <pic:blipFill>
+                          <a:blip r:embed="rId27"/>
+                          <a:stretch>
+                            <a:fillRect/>
+                          </a:stretch>
+                        </pic:blipFill>
+                        <pic:spPr>
+                          <a:xfrm>
+                            <a:off x="0" y="0"/>
                             <a:ext cx="2137482" cy="1983303"/>
                           </a:xfrm>
                           <a:prstGeom prst="rect">
@@ -8494,7 +8673,7 @@
       <w:r>
         <w:t xml:space="preserve"> </w:t>
       </w:r>
-      <w:hyperlink r:id="rId27" w:history="1">
+      <w:hyperlink r:id="rId28" w:history="1">
         <w:r>
           <w:rPr>
             <w:rStyle w:val="Hyperlink"/>
@@ -8514,7 +8693,7 @@
       <w:r>
         <w:t xml:space="preserve">Angular2 home page </w:t>
       </w:r>
-      <w:hyperlink r:id="rId28" w:history="1">
+      <w:hyperlink r:id="rId29" w:history="1">
         <w:r>
           <w:rPr>
             <w:rStyle w:val="Hyperlink"/>
@@ -8545,7 +8724,7 @@
       <w:r>
         <w:t xml:space="preserve"> </w:t>
       </w:r>
-      <w:hyperlink r:id="rId29" w:history="1">
+      <w:hyperlink r:id="rId30" w:history="1">
         <w:r>
           <w:rPr>
             <w:rStyle w:val="Hyperlink"/>
@@ -8568,7 +8747,7 @@
       <w:r>
         <w:t xml:space="preserve"> </w:t>
       </w:r>
-      <w:hyperlink r:id="rId30" w:history="1">
+      <w:hyperlink r:id="rId31" w:history="1">
         <w:r>
           <w:rPr>
             <w:rStyle w:val="Hyperlink"/>
@@ -10176,6 +10355,7 @@
   <w:style w:type="character" w:default="1" w:styleId="DefaultParagraphFont">
     <w:name w:val="Default Paragraph Font"/>
     <w:uiPriority w:val="1"/>
+    <w:semiHidden/>
     <w:unhideWhenUsed/>
   </w:style>
   <w:style w:type="table" w:default="1" w:styleId="TableNormal">
@@ -10632,6 +10812,7 @@
   <w:style w:type="character" w:default="1" w:styleId="DefaultParagraphFont">
     <w:name w:val="Default Paragraph Font"/>
     <w:uiPriority w:val="1"/>
+    <w:semiHidden/>
     <w:unhideWhenUsed/>
   </w:style>
   <w:style w:type="table" w:default="1" w:styleId="TableNormal">

</xml_diff>